<commit_message>
Essay describing narrative visualization
</commit_message>
<xml_diff>
--- a/Air Pollution_Martini Glass Visualization.docx
+++ b/Air Pollution_Martini Glass Visualization.docx
@@ -1,6 +1,6 @@
 
 <file path=word/document.xml><?xml version="1.0" encoding="utf-8"?>
-<w:document xmlns:wpc="http://schemas.microsoft.com/office/word/2010/wordprocessingCanvas" xmlns:cx="http://schemas.microsoft.com/office/drawing/2014/chartex" xmlns:cx1="http://schemas.microsoft.com/office/drawing/2015/9/8/chartex" xmlns:cx2="http://schemas.microsoft.com/office/drawing/2015/10/21/chartex" xmlns:cx3="http://schemas.microsoft.com/office/drawing/2016/5/9/chartex" xmlns:cx4="http://schemas.microsoft.com/office/drawing/2016/5/10/chartex" xmlns:cx5="http://schemas.microsoft.com/office/drawing/2016/5/11/chartex" xmlns:cx6="http://schemas.microsoft.com/office/drawing/2016/5/12/chartex" xmlns:cx7="http://schemas.microsoft.com/office/drawing/2016/5/13/chartex" xmlns:cx8="http://schemas.microsoft.com/office/drawing/2016/5/14/chartex" xmlns:mc="http://schemas.openxmlformats.org/markup-compatibility/2006" xmlns:aink="http://schemas.microsoft.com/office/drawing/2016/ink" xmlns:am3d="http://schemas.microsoft.com/office/drawing/2017/model3d" xmlns:o="urn:schemas-microsoft-com:office:office" xmlns:oel="http://schemas.microsoft.com/office/2019/extlst" xmlns:r="http://schemas.openxmlformats.org/officeDocument/2006/relationships" xmlns:m="http://schemas.openxmlformats.org/officeDocument/2006/math" xmlns:v="urn:schemas-microsoft-com:vml" xmlns:wp14="http://schemas.microsoft.com/office/word/2010/wordprocessingDrawing" xmlns:wp="http://schemas.openxmlformats.org/drawingml/2006/wordprocessingDrawing" xmlns:w10="urn:schemas-microsoft-com:office:word" xmlns:w="http://schemas.openxmlformats.org/wordprocessingml/2006/main" xmlns:w14="http://schemas.microsoft.com/office/word/2010/wordml" xmlns:w15="http://schemas.microsoft.com/office/word/2012/wordml" xmlns:w16cex="http://schemas.microsoft.com/office/word/2018/wordml/cex" xmlns:w16cid="http://schemas.microsoft.com/office/word/2016/wordml/cid" xmlns:w16="http://schemas.microsoft.com/office/word/2018/wordml" xmlns:w16sdtdh="http://schemas.microsoft.com/office/word/2020/wordml/sdtdatahash" xmlns:w16se="http://schemas.microsoft.com/office/word/2015/wordml/symex" xmlns:wpg="http://schemas.microsoft.com/office/word/2010/wordprocessingGroup" xmlns:wpi="http://schemas.microsoft.com/office/word/2010/wordprocessingInk" xmlns:wne="http://schemas.microsoft.com/office/word/2006/wordml" xmlns:wps="http://schemas.microsoft.com/office/word/2010/wordprocessingShape" mc:Ignorable="w14 w15 w16se w16cid w16 w16cex w16sdtdh wp14">
+<w:document xmlns:wpc="http://schemas.microsoft.com/office/word/2010/wordprocessingCanvas" xmlns:cx="http://schemas.microsoft.com/office/drawing/2014/chartex" xmlns:cx1="http://schemas.microsoft.com/office/drawing/2015/9/8/chartex" xmlns:cx2="http://schemas.microsoft.com/office/drawing/2015/10/21/chartex" xmlns:cx3="http://schemas.microsoft.com/office/drawing/2016/5/9/chartex" xmlns:cx4="http://schemas.microsoft.com/office/drawing/2016/5/10/chartex" xmlns:cx5="http://schemas.microsoft.com/office/drawing/2016/5/11/chartex" xmlns:cx6="http://schemas.microsoft.com/office/drawing/2016/5/12/chartex" xmlns:cx7="http://schemas.microsoft.com/office/drawing/2016/5/13/chartex" xmlns:cx8="http://schemas.microsoft.com/office/drawing/2016/5/14/chartex" xmlns:mc="http://schemas.openxmlformats.org/markup-compatibility/2006" xmlns:aink="http://schemas.microsoft.com/office/drawing/2016/ink" xmlns:am3d="http://schemas.microsoft.com/office/drawing/2017/model3d" xmlns:o="urn:schemas-microsoft-com:office:office" xmlns:oel="http://schemas.microsoft.com/office/2019/extlst" xmlns:r="http://schemas.openxmlformats.org/officeDocument/2006/relationships" xmlns:m="http://schemas.openxmlformats.org/officeDocument/2006/math" xmlns:v="urn:schemas-microsoft-com:vml" xmlns:wp14="http://schemas.microsoft.com/office/word/2010/wordprocessingDrawing" xmlns:wp="http://schemas.openxmlformats.org/drawingml/2006/wordprocessingDrawing" xmlns:w10="urn:schemas-microsoft-com:office:word" xmlns:w="http://schemas.openxmlformats.org/wordprocessingml/2006/main" xmlns:w14="http://schemas.microsoft.com/office/word/2010/wordml" xmlns:w15="http://schemas.microsoft.com/office/word/2012/wordml" xmlns:w16cex="http://schemas.microsoft.com/office/word/2018/wordml/cex" xmlns:w16cid="http://schemas.microsoft.com/office/word/2016/wordml/cid" xmlns:w16="http://schemas.microsoft.com/office/word/2018/wordml" xmlns:w16du="http://schemas.microsoft.com/office/word/2023/wordml/word16du" xmlns:w16sdtdh="http://schemas.microsoft.com/office/word/2020/wordml/sdtdatahash" xmlns:w16se="http://schemas.microsoft.com/office/word/2015/wordml/symex" xmlns:wpg="http://schemas.microsoft.com/office/word/2010/wordprocessingGroup" xmlns:wpi="http://schemas.microsoft.com/office/word/2010/wordprocessingInk" xmlns:wne="http://schemas.microsoft.com/office/word/2006/wordml" xmlns:wps="http://schemas.microsoft.com/office/word/2010/wordprocessingShape" mc:Ignorable="w14 w15 w16se w16cid w16 w16cex w16sdtdh w16du wp14">
   <w:body>
     <w:p>
       <w:pPr>
@@ -102,7 +102,27 @@
           <w:sz w:val="28"/>
           <w:szCs w:val="28"/>
         </w:rPr>
-        <w:t>Submission for week 9 Narrative Visualization</w:t>
+        <w:t xml:space="preserve">Submission for </w:t>
+      </w:r>
+      <w:r>
+        <w:rPr>
+          <w:b/>
+          <w:bCs/>
+          <w:color w:val="0070C0"/>
+          <w:sz w:val="28"/>
+          <w:szCs w:val="28"/>
+        </w:rPr>
+        <w:t>W</w:t>
+      </w:r>
+      <w:r>
+        <w:rPr>
+          <w:b/>
+          <w:bCs/>
+          <w:color w:val="0070C0"/>
+          <w:sz w:val="28"/>
+          <w:szCs w:val="28"/>
+        </w:rPr>
+        <w:t>eek 9 Narrative Visualization</w:t>
       </w:r>
       <w:r>
         <w:rPr>
@@ -397,8 +417,16 @@
     <w:p>
       <w:pPr>
         <w:spacing w:after="0"/>
-      </w:pPr>
-      <w:r>
+        <w:rPr>
+          <w:b/>
+          <w:bCs/>
+        </w:rPr>
+      </w:pPr>
+      <w:r>
+        <w:rPr>
+          <w:b/>
+          <w:bCs/>
+        </w:rPr>
         <w:lastRenderedPageBreak/>
         <w:t>Below are the visual elements of the slides</w:t>
       </w:r>
@@ -408,15 +436,18 @@
         <w:keepNext/>
         <w:spacing w:after="0"/>
       </w:pPr>
-      <w:r>
-        <w:rPr>
-          <w:noProof/>
-        </w:rPr>
+    </w:p>
+    <w:p>
+      <w:pPr>
+        <w:keepNext/>
+        <w:spacing w:after="0"/>
+      </w:pPr>
+      <w:r>
         <w:drawing>
-          <wp:inline distT="0" distB="0" distL="0" distR="0" wp14:anchorId="1239840D" wp14:editId="438B9AF3">
-            <wp:extent cx="5943600" cy="3230245"/>
-            <wp:effectExtent l="19050" t="19050" r="19050" b="27305"/>
-            <wp:docPr id="1" name="Picture 1"/>
+          <wp:inline distT="0" distB="0" distL="0" distR="0" wp14:anchorId="3EF36068" wp14:editId="3664A762">
+            <wp:extent cx="5350933" cy="2976742"/>
+            <wp:effectExtent l="0" t="0" r="0" b="0"/>
+            <wp:docPr id="1642765961" name="Picture 1" descr="A screenshot of a computer&#10;&#10;Description automatically generated"/>
             <wp:cNvGraphicFramePr>
               <a:graphicFrameLocks xmlns:a="http://schemas.openxmlformats.org/drawingml/2006/main" noChangeAspect="1"/>
             </wp:cNvGraphicFramePr>
@@ -424,7 +455,7 @@
               <a:graphicData uri="http://schemas.openxmlformats.org/drawingml/2006/picture">
                 <pic:pic xmlns:pic="http://schemas.openxmlformats.org/drawingml/2006/picture">
                   <pic:nvPicPr>
-                    <pic:cNvPr id="1" name=""/>
+                    <pic:cNvPr id="1642765961" name="Picture 1" descr="A screenshot of a computer&#10;&#10;Description automatically generated"/>
                     <pic:cNvPicPr/>
                   </pic:nvPicPr>
                   <pic:blipFill>
@@ -436,16 +467,11 @@
                   <pic:spPr>
                     <a:xfrm>
                       <a:off x="0" y="0"/>
-                      <a:ext cx="5943600" cy="3230245"/>
+                      <a:ext cx="5368538" cy="2986536"/>
                     </a:xfrm>
                     <a:prstGeom prst="rect">
                       <a:avLst/>
                     </a:prstGeom>
-                    <a:ln>
-                      <a:solidFill>
-                        <a:schemeClr val="accent1"/>
-                      </a:solidFill>
-                    </a:ln>
                   </pic:spPr>
                 </pic:pic>
               </a:graphicData>
@@ -456,6 +482,12 @@
     </w:p>
     <w:p>
       <w:pPr>
+        <w:keepNext/>
+        <w:spacing w:after="0"/>
+      </w:pPr>
+    </w:p>
+    <w:p>
+      <w:pPr>
         <w:pStyle w:val="Caption"/>
       </w:pPr>
       <w:r>
@@ -498,15 +530,34 @@
     <w:p>
       <w:pPr>
         <w:spacing w:after="0"/>
-      </w:pPr>
-    </w:p>
-    <w:p>
-      <w:pPr>
-        <w:spacing w:after="0"/>
-      </w:pPr>
-      <w:r>
+        <w:rPr>
+          <w:b/>
+          <w:bCs/>
+        </w:rPr>
+      </w:pPr>
+      <w:r>
+        <w:rPr>
+          <w:b/>
+          <w:bCs/>
+        </w:rPr>
         <w:t>Consistent visualizations and page look and feel</w:t>
       </w:r>
+      <w:r>
+        <w:rPr>
+          <w:b/>
+          <w:bCs/>
+        </w:rPr>
+        <w:t xml:space="preserve"> </w:t>
+      </w:r>
+      <w:r>
+        <w:t>(</w:t>
+      </w:r>
+      <w:r>
+        <w:t>Links on Left side of the page as well as the arrows on the right side of the diagram can be used for navigation between pages</w:t>
+      </w:r>
+      <w:r>
+        <w:t>)</w:t>
+      </w:r>
     </w:p>
     <w:p>
       <w:pPr>
@@ -519,14 +570,11 @@
         <w:spacing w:after="0"/>
       </w:pPr>
       <w:r>
-        <w:rPr>
-          <w:noProof/>
-        </w:rPr>
         <w:drawing>
-          <wp:inline distT="0" distB="0" distL="0" distR="0" wp14:anchorId="5DC426E8" wp14:editId="491568D3">
-            <wp:extent cx="5943600" cy="2501900"/>
-            <wp:effectExtent l="19050" t="19050" r="19050" b="12700"/>
-            <wp:docPr id="2" name="Picture 2"/>
+          <wp:inline distT="0" distB="0" distL="0" distR="0" wp14:anchorId="1591A272" wp14:editId="46BA7DFA">
+            <wp:extent cx="5943600" cy="3318510"/>
+            <wp:effectExtent l="0" t="0" r="0" b="0"/>
+            <wp:docPr id="549232420" name="Picture 1" descr="A screenshot of a computer&#10;&#10;Description automatically generated"/>
             <wp:cNvGraphicFramePr>
               <a:graphicFrameLocks xmlns:a="http://schemas.openxmlformats.org/drawingml/2006/main" noChangeAspect="1"/>
             </wp:cNvGraphicFramePr>
@@ -534,7 +582,7 @@
               <a:graphicData uri="http://schemas.openxmlformats.org/drawingml/2006/picture">
                 <pic:pic xmlns:pic="http://schemas.openxmlformats.org/drawingml/2006/picture">
                   <pic:nvPicPr>
-                    <pic:cNvPr id="1" name=""/>
+                    <pic:cNvPr id="549232420" name="Picture 1" descr="A screenshot of a computer&#10;&#10;Description automatically generated"/>
                     <pic:cNvPicPr/>
                   </pic:nvPicPr>
                   <pic:blipFill>
@@ -546,16 +594,11 @@
                   <pic:spPr>
                     <a:xfrm>
                       <a:off x="0" y="0"/>
-                      <a:ext cx="5943600" cy="2501900"/>
+                      <a:ext cx="5943600" cy="3318510"/>
                     </a:xfrm>
                     <a:prstGeom prst="rect">
                       <a:avLst/>
                     </a:prstGeom>
-                    <a:ln>
-                      <a:solidFill>
-                        <a:schemeClr val="accent1"/>
-                      </a:solidFill>
-                    </a:ln>
                   </pic:spPr>
                 </pic:pic>
               </a:graphicData>
@@ -566,6 +609,12 @@
     </w:p>
     <w:p>
       <w:pPr>
+        <w:keepNext/>
+        <w:spacing w:after="0"/>
+      </w:pPr>
+    </w:p>
+    <w:p>
+      <w:pPr>
         <w:pStyle w:val="Caption"/>
       </w:pPr>
       <w:r>
@@ -608,18 +657,17 @@
     <w:p>
       <w:pPr>
         <w:spacing w:after="0"/>
-      </w:pPr>
-    </w:p>
-    <w:p>
-      <w:pPr>
-        <w:spacing w:after="0"/>
-      </w:pPr>
-    </w:p>
-    <w:p>
-      <w:pPr>
-        <w:spacing w:after="0"/>
-      </w:pPr>
-      <w:r>
+        <w:rPr>
+          <w:b/>
+          <w:bCs/>
+        </w:rPr>
+      </w:pPr>
+      <w:r>
+        <w:rPr>
+          <w:b/>
+          <w:bCs/>
+        </w:rPr>
+        <w:lastRenderedPageBreak/>
         <w:t>The concluding scene showing visual cues of downward trend</w:t>
       </w:r>
     </w:p>
@@ -630,19 +678,79 @@
     </w:p>
     <w:p>
       <w:pPr>
+        <w:pStyle w:val="ListParagraph"/>
         <w:keepNext/>
-        <w:spacing w:after="0"/>
-      </w:pPr>
-      <w:r>
-        <w:rPr>
-          <w:noProof/>
-        </w:rPr>
-        <w:lastRenderedPageBreak/>
+        <w:numPr>
+          <w:ilvl w:val="0"/>
+          <w:numId w:val="2"/>
+        </w:numPr>
+        <w:spacing w:after="0"/>
+      </w:pPr>
+      <w:r>
+        <w:t>Links on Left side of the page as well as the arrow on the right side of the diagram can be used for navigation between pages</w:t>
+      </w:r>
+    </w:p>
+    <w:p>
+      <w:pPr>
+        <w:pStyle w:val="ListParagraph"/>
+        <w:keepNext/>
+        <w:numPr>
+          <w:ilvl w:val="0"/>
+          <w:numId w:val="2"/>
+        </w:numPr>
+        <w:spacing w:after="0"/>
+      </w:pPr>
+      <w:r>
+        <w:t>Please note the Tooltip balloons for additional details for a specific data point</w:t>
+      </w:r>
+    </w:p>
+    <w:p>
+      <w:pPr>
+        <w:pStyle w:val="ListParagraph"/>
+        <w:keepNext/>
+        <w:numPr>
+          <w:ilvl w:val="0"/>
+          <w:numId w:val="2"/>
+        </w:numPr>
+        <w:spacing w:after="0"/>
+      </w:pPr>
+      <w:r>
+        <w:t xml:space="preserve">External link is provided for Air quality Trends. As we can see the data indicates </w:t>
+      </w:r>
+      <w:r>
+        <w:rPr>
+          <w:i/>
+          <w:iCs/>
+        </w:rPr>
+        <w:t>Downward Trends</w:t>
+      </w:r>
+      <w:r>
+        <w:t xml:space="preserve"> for harmful emissions</w:t>
+      </w:r>
+    </w:p>
+    <w:p>
+      <w:pPr>
+        <w:keepNext/>
+        <w:spacing w:after="0"/>
+      </w:pPr>
+    </w:p>
+    <w:p>
+      <w:pPr>
+        <w:keepNext/>
+        <w:spacing w:after="0"/>
+      </w:pPr>
+    </w:p>
+    <w:p>
+      <w:pPr>
+        <w:keepNext/>
+        <w:spacing w:after="0"/>
+      </w:pPr>
+      <w:r>
         <w:drawing>
-          <wp:inline distT="0" distB="0" distL="0" distR="0" wp14:anchorId="5563389F" wp14:editId="5A802106">
-            <wp:extent cx="5943600" cy="2184400"/>
-            <wp:effectExtent l="19050" t="19050" r="19050" b="25400"/>
-            <wp:docPr id="3" name="Picture 3"/>
+          <wp:inline distT="0" distB="0" distL="0" distR="0" wp14:anchorId="173E5EB7" wp14:editId="4BFC22DE">
+            <wp:extent cx="5943600" cy="3314700"/>
+            <wp:effectExtent l="0" t="0" r="0" b="0"/>
+            <wp:docPr id="2143369239" name="Picture 1" descr="A screenshot of a computer&#10;&#10;Description automatically generated"/>
             <wp:cNvGraphicFramePr>
               <a:graphicFrameLocks xmlns:a="http://schemas.openxmlformats.org/drawingml/2006/main" noChangeAspect="1"/>
             </wp:cNvGraphicFramePr>
@@ -650,7 +758,7 @@
               <a:graphicData uri="http://schemas.openxmlformats.org/drawingml/2006/picture">
                 <pic:pic xmlns:pic="http://schemas.openxmlformats.org/drawingml/2006/picture">
                   <pic:nvPicPr>
-                    <pic:cNvPr id="1" name=""/>
+                    <pic:cNvPr id="2143369239" name="Picture 1" descr="A screenshot of a computer&#10;&#10;Description automatically generated"/>
                     <pic:cNvPicPr/>
                   </pic:nvPicPr>
                   <pic:blipFill>
@@ -662,16 +770,11 @@
                   <pic:spPr>
                     <a:xfrm>
                       <a:off x="0" y="0"/>
-                      <a:ext cx="5943600" cy="2184400"/>
+                      <a:ext cx="5943600" cy="3314700"/>
                     </a:xfrm>
                     <a:prstGeom prst="rect">
                       <a:avLst/>
                     </a:prstGeom>
-                    <a:ln>
-                      <a:solidFill>
-                        <a:schemeClr val="accent1"/>
-                      </a:solidFill>
-                    </a:ln>
                   </pic:spPr>
                 </pic:pic>
               </a:graphicData>
@@ -682,6 +785,12 @@
     </w:p>
     <w:p>
       <w:pPr>
+        <w:keepNext/>
+        <w:spacing w:after="0"/>
+      </w:pPr>
+    </w:p>
+    <w:p>
+      <w:pPr>
         <w:pStyle w:val="Caption"/>
       </w:pPr>
       <w:r>
@@ -844,6 +953,7 @@
         <w:spacing w:after="0"/>
       </w:pPr>
       <w:r>
+        <w:lastRenderedPageBreak/>
         <w:t>The user is provided more details of economic, social, psychological and environmental effects caused along with some excerpts of research publication</w:t>
       </w:r>
     </w:p>
@@ -873,11 +983,9 @@
       <w:r>
         <w:t xml:space="preserve">: This is concluding part of the story. The visual shows the </w:t>
       </w:r>
-      <w:proofErr w:type="spellStart"/>
-      <w:r>
-        <w:t>linegraph</w:t>
-      </w:r>
-      <w:proofErr w:type="spellEnd"/>
+      <w:r>
+        <w:t>line graph</w:t>
+      </w:r>
       <w:r>
         <w:t xml:space="preserve"> of downward trend backed up by research data from </w:t>
       </w:r>
@@ -963,7 +1071,6 @@
         <w:rPr>
           <w:noProof/>
         </w:rPr>
-        <w:lastRenderedPageBreak/>
         <w:drawing>
           <wp:inline distT="0" distB="0" distL="0" distR="0" wp14:anchorId="007FC74A" wp14:editId="410D08C5">
             <wp:extent cx="5943600" cy="3594735"/>
@@ -1066,6 +1173,7 @@
         <w:rPr>
           <w:noProof/>
         </w:rPr>
+        <w:lastRenderedPageBreak/>
         <w:drawing>
           <wp:inline distT="0" distB="0" distL="0" distR="0" wp14:anchorId="2C1651D3" wp14:editId="6F4DCBF0">
             <wp:extent cx="5943600" cy="3014980"/>
@@ -1163,7 +1271,6 @@
         <w:rPr>
           <w:noProof/>
         </w:rPr>
-        <w:lastRenderedPageBreak/>
         <w:drawing>
           <wp:inline distT="0" distB="0" distL="0" distR="0" wp14:anchorId="1695B08C" wp14:editId="07A2B62B">
             <wp:extent cx="5943600" cy="2522220"/>
@@ -1554,15 +1661,19 @@
         <w:spacing w:after="0"/>
       </w:pPr>
       <w:r>
-        <w:t xml:space="preserve">All the scenes with chart has d3.csv callbacks. Various other button click and tooltip callback is also used. Additionally a d3.js </w:t>
-      </w:r>
-      <w:proofErr w:type="spellStart"/>
-      <w:r>
-        <w:t>timerballback</w:t>
-      </w:r>
-      <w:proofErr w:type="spellEnd"/>
-      <w:r>
-        <w:t xml:space="preserve"> is used to give glowing button affect. Transition callbacks have been used to show the selected effect in scene 3</w:t>
+        <w:t xml:space="preserve">All the scenes with chart has d3.csv callbacks. Various other button click and tooltip callback is also used. </w:t>
+      </w:r>
+      <w:r>
+        <w:t>Additionally,</w:t>
+      </w:r>
+      <w:r>
+        <w:t xml:space="preserve"> a d3.js timer</w:t>
+      </w:r>
+      <w:r>
+        <w:t xml:space="preserve"> c</w:t>
+      </w:r>
+      <w:r>
+        <w:t>allback is used to give glowing button affect. Transition callbacks have been used to show the selected effect in scene 3</w:t>
       </w:r>
     </w:p>
     <w:p/>
@@ -1761,8 +1872,234 @@
 </file>
 
 <file path=word/numbering.xml><?xml version="1.0" encoding="utf-8"?>
-<w:numbering xmlns:wpc="http://schemas.microsoft.com/office/word/2010/wordprocessingCanvas" xmlns:cx="http://schemas.microsoft.com/office/drawing/2014/chartex" xmlns:cx1="http://schemas.microsoft.com/office/drawing/2015/9/8/chartex" xmlns:cx2="http://schemas.microsoft.com/office/drawing/2015/10/21/chartex" xmlns:cx3="http://schemas.microsoft.com/office/drawing/2016/5/9/chartex" xmlns:cx4="http://schemas.microsoft.com/office/drawing/2016/5/10/chartex" xmlns:cx5="http://schemas.microsoft.com/office/drawing/2016/5/11/chartex" xmlns:cx6="http://schemas.microsoft.com/office/drawing/2016/5/12/chartex" xmlns:cx7="http://schemas.microsoft.com/office/drawing/2016/5/13/chartex" xmlns:cx8="http://schemas.microsoft.com/office/drawing/2016/5/14/chartex" xmlns:mc="http://schemas.openxmlformats.org/markup-compatibility/2006" xmlns:aink="http://schemas.microsoft.com/office/drawing/2016/ink" xmlns:am3d="http://schemas.microsoft.com/office/drawing/2017/model3d" xmlns:o="urn:schemas-microsoft-com:office:office" xmlns:oel="http://schemas.microsoft.com/office/2019/extlst" xmlns:r="http://schemas.openxmlformats.org/officeDocument/2006/relationships" xmlns:m="http://schemas.openxmlformats.org/officeDocument/2006/math" xmlns:v="urn:schemas-microsoft-com:vml" xmlns:wp14="http://schemas.microsoft.com/office/word/2010/wordprocessingDrawing" xmlns:wp="http://schemas.openxmlformats.org/drawingml/2006/wordprocessingDrawing" xmlns:w10="urn:schemas-microsoft-com:office:word" xmlns:w="http://schemas.openxmlformats.org/wordprocessingml/2006/main" xmlns:w14="http://schemas.microsoft.com/office/word/2010/wordml" xmlns:w15="http://schemas.microsoft.com/office/word/2012/wordml" xmlns:w16cex="http://schemas.microsoft.com/office/word/2018/wordml/cex" xmlns:w16cid="http://schemas.microsoft.com/office/word/2016/wordml/cid" xmlns:w16="http://schemas.microsoft.com/office/word/2018/wordml" xmlns:w16sdtdh="http://schemas.microsoft.com/office/word/2020/wordml/sdtdatahash" xmlns:w16se="http://schemas.microsoft.com/office/word/2015/wordml/symex" xmlns:wpg="http://schemas.microsoft.com/office/word/2010/wordprocessingGroup" xmlns:wpi="http://schemas.microsoft.com/office/word/2010/wordprocessingInk" xmlns:wne="http://schemas.microsoft.com/office/word/2006/wordml" xmlns:wps="http://schemas.microsoft.com/office/word/2010/wordprocessingShape" mc:Ignorable="w14 w15 w16se w16cid w16 w16cex w16sdtdh wp14">
+<w:numbering xmlns:wpc="http://schemas.microsoft.com/office/word/2010/wordprocessingCanvas" xmlns:cx="http://schemas.microsoft.com/office/drawing/2014/chartex" xmlns:cx1="http://schemas.microsoft.com/office/drawing/2015/9/8/chartex" xmlns:cx2="http://schemas.microsoft.com/office/drawing/2015/10/21/chartex" xmlns:cx3="http://schemas.microsoft.com/office/drawing/2016/5/9/chartex" xmlns:cx4="http://schemas.microsoft.com/office/drawing/2016/5/10/chartex" xmlns:cx5="http://schemas.microsoft.com/office/drawing/2016/5/11/chartex" xmlns:cx6="http://schemas.microsoft.com/office/drawing/2016/5/12/chartex" xmlns:cx7="http://schemas.microsoft.com/office/drawing/2016/5/13/chartex" xmlns:cx8="http://schemas.microsoft.com/office/drawing/2016/5/14/chartex" xmlns:mc="http://schemas.openxmlformats.org/markup-compatibility/2006" xmlns:aink="http://schemas.microsoft.com/office/drawing/2016/ink" xmlns:am3d="http://schemas.microsoft.com/office/drawing/2017/model3d" xmlns:o="urn:schemas-microsoft-com:office:office" xmlns:oel="http://schemas.microsoft.com/office/2019/extlst" xmlns:r="http://schemas.openxmlformats.org/officeDocument/2006/relationships" xmlns:m="http://schemas.openxmlformats.org/officeDocument/2006/math" xmlns:v="urn:schemas-microsoft-com:vml" xmlns:wp14="http://schemas.microsoft.com/office/word/2010/wordprocessingDrawing" xmlns:wp="http://schemas.openxmlformats.org/drawingml/2006/wordprocessingDrawing" xmlns:w10="urn:schemas-microsoft-com:office:word" xmlns:w="http://schemas.openxmlformats.org/wordprocessingml/2006/main" xmlns:w14="http://schemas.microsoft.com/office/word/2010/wordml" xmlns:w15="http://schemas.microsoft.com/office/word/2012/wordml" xmlns:w16cex="http://schemas.microsoft.com/office/word/2018/wordml/cex" xmlns:w16cid="http://schemas.microsoft.com/office/word/2016/wordml/cid" xmlns:w16="http://schemas.microsoft.com/office/word/2018/wordml" xmlns:w16du="http://schemas.microsoft.com/office/word/2023/wordml/word16du" xmlns:w16sdtdh="http://schemas.microsoft.com/office/word/2020/wordml/sdtdatahash" xmlns:w16se="http://schemas.microsoft.com/office/word/2015/wordml/symex" xmlns:wpg="http://schemas.microsoft.com/office/word/2010/wordprocessingGroup" xmlns:wpi="http://schemas.microsoft.com/office/word/2010/wordprocessingInk" xmlns:wne="http://schemas.microsoft.com/office/word/2006/wordml" xmlns:wps="http://schemas.microsoft.com/office/word/2010/wordprocessingShape" mc:Ignorable="w14 w15 w16se w16cid w16 w16cex w16sdtdh w16du wp14">
   <w:abstractNum w:abstractNumId="0" w15:restartNumberingAfterBreak="0">
+    <w:nsid w:val="0E174391"/>
+    <w:multiLevelType w:val="hybridMultilevel"/>
+    <w:tmpl w:val="B20615AC"/>
+    <w:lvl w:ilvl="0" w:tplc="EA508812">
+      <w:start w:val="1"/>
+      <w:numFmt w:val="bullet"/>
+      <w:lvlText w:val="-"/>
+      <w:lvlJc w:val="left"/>
+      <w:pPr>
+        <w:ind w:left="720" w:hanging="360"/>
+      </w:pPr>
+      <w:rPr>
+        <w:rFonts w:ascii="Calibri" w:eastAsiaTheme="minorHAnsi" w:hAnsi="Calibri" w:cs="Calibri" w:hint="default"/>
+      </w:rPr>
+    </w:lvl>
+    <w:lvl w:ilvl="1" w:tplc="04090003" w:tentative="1">
+      <w:start w:val="1"/>
+      <w:numFmt w:val="bullet"/>
+      <w:lvlText w:val="o"/>
+      <w:lvlJc w:val="left"/>
+      <w:pPr>
+        <w:ind w:left="1440" w:hanging="360"/>
+      </w:pPr>
+      <w:rPr>
+        <w:rFonts w:ascii="Courier New" w:hAnsi="Courier New" w:hint="default"/>
+      </w:rPr>
+    </w:lvl>
+    <w:lvl w:ilvl="2" w:tplc="04090005" w:tentative="1">
+      <w:start w:val="1"/>
+      <w:numFmt w:val="bullet"/>
+      <w:lvlText w:val=""/>
+      <w:lvlJc w:val="left"/>
+      <w:pPr>
+        <w:ind w:left="2160" w:hanging="360"/>
+      </w:pPr>
+      <w:rPr>
+        <w:rFonts w:ascii="Wingdings" w:hAnsi="Wingdings" w:hint="default"/>
+      </w:rPr>
+    </w:lvl>
+    <w:lvl w:ilvl="3" w:tplc="04090001" w:tentative="1">
+      <w:start w:val="1"/>
+      <w:numFmt w:val="bullet"/>
+      <w:lvlText w:val=""/>
+      <w:lvlJc w:val="left"/>
+      <w:pPr>
+        <w:ind w:left="2880" w:hanging="360"/>
+      </w:pPr>
+      <w:rPr>
+        <w:rFonts w:ascii="Symbol" w:hAnsi="Symbol" w:hint="default"/>
+      </w:rPr>
+    </w:lvl>
+    <w:lvl w:ilvl="4" w:tplc="04090003" w:tentative="1">
+      <w:start w:val="1"/>
+      <w:numFmt w:val="bullet"/>
+      <w:lvlText w:val="o"/>
+      <w:lvlJc w:val="left"/>
+      <w:pPr>
+        <w:ind w:left="3600" w:hanging="360"/>
+      </w:pPr>
+      <w:rPr>
+        <w:rFonts w:ascii="Courier New" w:hAnsi="Courier New" w:hint="default"/>
+      </w:rPr>
+    </w:lvl>
+    <w:lvl w:ilvl="5" w:tplc="04090005" w:tentative="1">
+      <w:start w:val="1"/>
+      <w:numFmt w:val="bullet"/>
+      <w:lvlText w:val=""/>
+      <w:lvlJc w:val="left"/>
+      <w:pPr>
+        <w:ind w:left="4320" w:hanging="360"/>
+      </w:pPr>
+      <w:rPr>
+        <w:rFonts w:ascii="Wingdings" w:hAnsi="Wingdings" w:hint="default"/>
+      </w:rPr>
+    </w:lvl>
+    <w:lvl w:ilvl="6" w:tplc="04090001" w:tentative="1">
+      <w:start w:val="1"/>
+      <w:numFmt w:val="bullet"/>
+      <w:lvlText w:val=""/>
+      <w:lvlJc w:val="left"/>
+      <w:pPr>
+        <w:ind w:left="5040" w:hanging="360"/>
+      </w:pPr>
+      <w:rPr>
+        <w:rFonts w:ascii="Symbol" w:hAnsi="Symbol" w:hint="default"/>
+      </w:rPr>
+    </w:lvl>
+    <w:lvl w:ilvl="7" w:tplc="04090003" w:tentative="1">
+      <w:start w:val="1"/>
+      <w:numFmt w:val="bullet"/>
+      <w:lvlText w:val="o"/>
+      <w:lvlJc w:val="left"/>
+      <w:pPr>
+        <w:ind w:left="5760" w:hanging="360"/>
+      </w:pPr>
+      <w:rPr>
+        <w:rFonts w:ascii="Courier New" w:hAnsi="Courier New" w:hint="default"/>
+      </w:rPr>
+    </w:lvl>
+    <w:lvl w:ilvl="8" w:tplc="04090005" w:tentative="1">
+      <w:start w:val="1"/>
+      <w:numFmt w:val="bullet"/>
+      <w:lvlText w:val=""/>
+      <w:lvlJc w:val="left"/>
+      <w:pPr>
+        <w:ind w:left="6480" w:hanging="360"/>
+      </w:pPr>
+      <w:rPr>
+        <w:rFonts w:ascii="Wingdings" w:hAnsi="Wingdings" w:hint="default"/>
+      </w:rPr>
+    </w:lvl>
+  </w:abstractNum>
+  <w:abstractNum w:abstractNumId="1" w15:restartNumberingAfterBreak="0">
+    <w:nsid w:val="60782734"/>
+    <w:multiLevelType w:val="hybridMultilevel"/>
+    <w:tmpl w:val="BB507A0C"/>
+    <w:lvl w:ilvl="0" w:tplc="E5FCABDC">
+      <w:start w:val="1"/>
+      <w:numFmt w:val="bullet"/>
+      <w:lvlText w:val="-"/>
+      <w:lvlJc w:val="left"/>
+      <w:pPr>
+        <w:ind w:left="720" w:hanging="360"/>
+      </w:pPr>
+      <w:rPr>
+        <w:rFonts w:ascii="Calibri" w:eastAsiaTheme="minorHAnsi" w:hAnsi="Calibri" w:cs="Calibri" w:hint="default"/>
+      </w:rPr>
+    </w:lvl>
+    <w:lvl w:ilvl="1" w:tplc="04090003" w:tentative="1">
+      <w:start w:val="1"/>
+      <w:numFmt w:val="bullet"/>
+      <w:lvlText w:val="o"/>
+      <w:lvlJc w:val="left"/>
+      <w:pPr>
+        <w:ind w:left="1440" w:hanging="360"/>
+      </w:pPr>
+      <w:rPr>
+        <w:rFonts w:ascii="Courier New" w:hAnsi="Courier New" w:hint="default"/>
+      </w:rPr>
+    </w:lvl>
+    <w:lvl w:ilvl="2" w:tplc="04090005" w:tentative="1">
+      <w:start w:val="1"/>
+      <w:numFmt w:val="bullet"/>
+      <w:lvlText w:val=""/>
+      <w:lvlJc w:val="left"/>
+      <w:pPr>
+        <w:ind w:left="2160" w:hanging="360"/>
+      </w:pPr>
+      <w:rPr>
+        <w:rFonts w:ascii="Wingdings" w:hAnsi="Wingdings" w:hint="default"/>
+      </w:rPr>
+    </w:lvl>
+    <w:lvl w:ilvl="3" w:tplc="04090001" w:tentative="1">
+      <w:start w:val="1"/>
+      <w:numFmt w:val="bullet"/>
+      <w:lvlText w:val=""/>
+      <w:lvlJc w:val="left"/>
+      <w:pPr>
+        <w:ind w:left="2880" w:hanging="360"/>
+      </w:pPr>
+      <w:rPr>
+        <w:rFonts w:ascii="Symbol" w:hAnsi="Symbol" w:hint="default"/>
+      </w:rPr>
+    </w:lvl>
+    <w:lvl w:ilvl="4" w:tplc="04090003" w:tentative="1">
+      <w:start w:val="1"/>
+      <w:numFmt w:val="bullet"/>
+      <w:lvlText w:val="o"/>
+      <w:lvlJc w:val="left"/>
+      <w:pPr>
+        <w:ind w:left="3600" w:hanging="360"/>
+      </w:pPr>
+      <w:rPr>
+        <w:rFonts w:ascii="Courier New" w:hAnsi="Courier New" w:hint="default"/>
+      </w:rPr>
+    </w:lvl>
+    <w:lvl w:ilvl="5" w:tplc="04090005" w:tentative="1">
+      <w:start w:val="1"/>
+      <w:numFmt w:val="bullet"/>
+      <w:lvlText w:val=""/>
+      <w:lvlJc w:val="left"/>
+      <w:pPr>
+        <w:ind w:left="4320" w:hanging="360"/>
+      </w:pPr>
+      <w:rPr>
+        <w:rFonts w:ascii="Wingdings" w:hAnsi="Wingdings" w:hint="default"/>
+      </w:rPr>
+    </w:lvl>
+    <w:lvl w:ilvl="6" w:tplc="04090001" w:tentative="1">
+      <w:start w:val="1"/>
+      <w:numFmt w:val="bullet"/>
+      <w:lvlText w:val=""/>
+      <w:lvlJc w:val="left"/>
+      <w:pPr>
+        <w:ind w:left="5040" w:hanging="360"/>
+      </w:pPr>
+      <w:rPr>
+        <w:rFonts w:ascii="Symbol" w:hAnsi="Symbol" w:hint="default"/>
+      </w:rPr>
+    </w:lvl>
+    <w:lvl w:ilvl="7" w:tplc="04090003" w:tentative="1">
+      <w:start w:val="1"/>
+      <w:numFmt w:val="bullet"/>
+      <w:lvlText w:val="o"/>
+      <w:lvlJc w:val="left"/>
+      <w:pPr>
+        <w:ind w:left="5760" w:hanging="360"/>
+      </w:pPr>
+      <w:rPr>
+        <w:rFonts w:ascii="Courier New" w:hAnsi="Courier New" w:hint="default"/>
+      </w:rPr>
+    </w:lvl>
+    <w:lvl w:ilvl="8" w:tplc="04090005" w:tentative="1">
+      <w:start w:val="1"/>
+      <w:numFmt w:val="bullet"/>
+      <w:lvlText w:val=""/>
+      <w:lvlJc w:val="left"/>
+      <w:pPr>
+        <w:ind w:left="6480" w:hanging="360"/>
+      </w:pPr>
+      <w:rPr>
+        <w:rFonts w:ascii="Wingdings" w:hAnsi="Wingdings" w:hint="default"/>
+      </w:rPr>
+    </w:lvl>
+  </w:abstractNum>
+  <w:abstractNum w:abstractNumId="2" w15:restartNumberingAfterBreak="0">
     <w:nsid w:val="6ACB291F"/>
     <w:multiLevelType w:val="hybridMultilevel"/>
     <w:tmpl w:val="44FCD584"/>
@@ -1852,13 +2189,19 @@
     </w:lvl>
   </w:abstractNum>
   <w:num w:numId="1" w16cid:durableId="352340148">
+    <w:abstractNumId w:val="2"/>
+  </w:num>
+  <w:num w:numId="2" w16cid:durableId="749734337">
+    <w:abstractNumId w:val="1"/>
+  </w:num>
+  <w:num w:numId="3" w16cid:durableId="1006514021">
     <w:abstractNumId w:val="0"/>
   </w:num>
 </w:numbering>
 </file>
 
 <file path=word/styles.xml><?xml version="1.0" encoding="utf-8"?>
-<w:styles xmlns:mc="http://schemas.openxmlformats.org/markup-compatibility/2006" xmlns:r="http://schemas.openxmlformats.org/officeDocument/2006/relationships" xmlns:w="http://schemas.openxmlformats.org/wordprocessingml/2006/main" xmlns:w14="http://schemas.microsoft.com/office/word/2010/wordml" xmlns:w15="http://schemas.microsoft.com/office/word/2012/wordml" xmlns:w16cex="http://schemas.microsoft.com/office/word/2018/wordml/cex" xmlns:w16cid="http://schemas.microsoft.com/office/word/2016/wordml/cid" xmlns:w16="http://schemas.microsoft.com/office/word/2018/wordml" xmlns:w16sdtdh="http://schemas.microsoft.com/office/word/2020/wordml/sdtdatahash" xmlns:w16se="http://schemas.microsoft.com/office/word/2015/wordml/symex" mc:Ignorable="w14 w15 w16se w16cid w16 w16cex w16sdtdh">
+<w:styles xmlns:mc="http://schemas.openxmlformats.org/markup-compatibility/2006" xmlns:r="http://schemas.openxmlformats.org/officeDocument/2006/relationships" xmlns:w="http://schemas.openxmlformats.org/wordprocessingml/2006/main" xmlns:w14="http://schemas.microsoft.com/office/word/2010/wordml" xmlns:w15="http://schemas.microsoft.com/office/word/2012/wordml" xmlns:w16cex="http://schemas.microsoft.com/office/word/2018/wordml/cex" xmlns:w16cid="http://schemas.microsoft.com/office/word/2016/wordml/cid" xmlns:w16="http://schemas.microsoft.com/office/word/2018/wordml" xmlns:w16du="http://schemas.microsoft.com/office/word/2023/wordml/word16du" xmlns:w16sdtdh="http://schemas.microsoft.com/office/word/2020/wordml/sdtdatahash" xmlns:w16se="http://schemas.microsoft.com/office/word/2015/wordml/symex" mc:Ignorable="w14 w15 w16se w16cid w16 w16cex w16sdtdh w16du">
   <w:docDefaults>
     <w:rPrDefault>
       <w:rPr>

</xml_diff>